<commit_message>
added components + updated notes
</commit_message>
<xml_diff>
--- a/notes/Angular-Maximilion.docx
+++ b/notes/Angular-Maximilion.docx
@@ -1237,7 +1237,21 @@
         <w:t>@NgModule</w:t>
       </w:r>
       <w:r>
-        <w:t xml:space="preserve"> declarations after </w:t>
+        <w:rPr>
+          <w:b/>
+          <w:bCs/>
+        </w:rPr>
+        <w:t>/</w:t>
+      </w:r>
+      <w:r>
+        <w:rPr>
+          <w:b/>
+          <w:bCs/>
+        </w:rPr>
+        <w:t>declarations</w:t>
+      </w:r>
+      <w:r>
+        <w:t xml:space="preserve"> after </w:t>
       </w:r>
       <w:proofErr w:type="spellStart"/>
       <w:r>
@@ -2532,6 +2546,16 @@
       <w:r>
         <w:t xml:space="preserve"> </w:t>
       </w:r>
+      <w:r>
+        <w:tab/>
+        <w:t>Ex:</w:t>
+      </w:r>
+      <w:r>
+        <w:rPr>
+          <w:color w:val="4472C4" w:themeColor="accent1"/>
+        </w:rPr>
+        <w:t xml:space="preserve"> ng g c header </w:t>
+      </w:r>
     </w:p>
     <w:p>
       <w:pPr>
@@ -2551,689 +2575,896 @@
         <w:rPr>
           <w:i/>
           <w:iCs/>
+          <w:color w:val="4472C4" w:themeColor="accent1"/>
+        </w:rPr>
+        <w:t>header</w:t>
+      </w:r>
+      <w:r>
+        <w:t xml:space="preserve"> folder in </w:t>
+      </w:r>
+      <w:proofErr w:type="spellStart"/>
+      <w:r>
+        <w:t>src</w:t>
+      </w:r>
+      <w:proofErr w:type="spellEnd"/>
+      <w:r>
+        <w:t xml:space="preserve">/app folder and creates necessary files for </w:t>
+      </w:r>
+      <w:r>
+        <w:rPr>
+          <w:color w:val="4472C4" w:themeColor="accent1"/>
+        </w:rPr>
+        <w:t>new component</w:t>
+      </w:r>
+      <w:r>
+        <w:rPr>
+          <w:color w:val="4472C4" w:themeColor="accent1"/>
+        </w:rPr>
+        <w:t>s</w:t>
+      </w:r>
+    </w:p>
+    <w:p>
+      <w:pPr>
+        <w:ind w:firstLine="720"/>
+        <w:rPr>
+          <w:i/>
+          <w:iCs/>
+          <w:color w:val="4472C4" w:themeColor="accent1"/>
+        </w:rPr>
+      </w:pPr>
+      <w:r>
+        <w:rPr>
+          <w:i/>
+          <w:iCs/>
+          <w:color w:val="4472C4" w:themeColor="accent1"/>
+        </w:rPr>
+        <w:t>[</w:t>
+      </w:r>
+      <w:proofErr w:type="spellStart"/>
+      <w:r>
+        <w:rPr>
+          <w:i/>
+          <w:iCs/>
+          <w:color w:val="4472C4" w:themeColor="accent1"/>
+        </w:rPr>
+        <w:t>header</w:t>
+      </w:r>
+      <w:r>
+        <w:rPr>
+          <w:i/>
+          <w:iCs/>
+          <w:color w:val="4472C4" w:themeColor="accent1"/>
+        </w:rPr>
+        <w:t>.components.ts</w:t>
+      </w:r>
+      <w:proofErr w:type="spellEnd"/>
+      <w:r>
+        <w:rPr>
+          <w:i/>
+          <w:iCs/>
+          <w:color w:val="4472C4" w:themeColor="accent1"/>
+        </w:rPr>
+        <w:t>/.</w:t>
+      </w:r>
+      <w:proofErr w:type="spellStart"/>
+      <w:r>
+        <w:rPr>
+          <w:i/>
+          <w:iCs/>
+          <w:color w:val="4472C4" w:themeColor="accent1"/>
+        </w:rPr>
+        <w:t>css</w:t>
+      </w:r>
+      <w:proofErr w:type="spellEnd"/>
+      <w:r>
+        <w:rPr>
+          <w:i/>
+          <w:iCs/>
+          <w:color w:val="4472C4" w:themeColor="accent1"/>
+        </w:rPr>
+        <w:t>/.html/.</w:t>
+      </w:r>
+      <w:proofErr w:type="spellStart"/>
+      <w:r>
+        <w:rPr>
+          <w:i/>
+          <w:iCs/>
+          <w:color w:val="4472C4" w:themeColor="accent1"/>
+        </w:rPr>
+        <w:t>spec.ts</w:t>
+      </w:r>
+      <w:proofErr w:type="spellEnd"/>
+      <w:r>
+        <w:rPr>
+          <w:i/>
+          <w:iCs/>
+          <w:color w:val="4472C4" w:themeColor="accent1"/>
+        </w:rPr>
+        <w:t>]</w:t>
+      </w:r>
+    </w:p>
+    <w:p>
+      <w:pPr>
+        <w:rPr>
+          <w:i/>
+          <w:iCs/>
+        </w:rPr>
+      </w:pPr>
+      <w:r>
+        <w:rPr>
+          <w:i/>
+          <w:iCs/>
+        </w:rPr>
+        <w:t xml:space="preserve">This also adds necessary syntax into </w:t>
+      </w:r>
+      <w:proofErr w:type="spellStart"/>
+      <w:r>
+        <w:rPr>
+          <w:b/>
+          <w:bCs/>
+          <w:i/>
+          <w:iCs/>
+        </w:rPr>
+        <w:t>app.modules.ts</w:t>
+      </w:r>
+      <w:proofErr w:type="spellEnd"/>
+      <w:r>
+        <w:rPr>
+          <w:i/>
+          <w:iCs/>
+        </w:rPr>
+        <w:t xml:space="preserve"> file</w:t>
+      </w:r>
+      <w:r>
+        <w:rPr>
+          <w:i/>
+          <w:iCs/>
+        </w:rPr>
+        <w:t xml:space="preserve"> under the </w:t>
+      </w:r>
+      <w:proofErr w:type="spellStart"/>
+      <w:r>
+        <w:rPr>
+          <w:b/>
+          <w:bCs/>
+          <w:i/>
+          <w:iCs/>
+        </w:rPr>
+        <w:t>ngModule</w:t>
+      </w:r>
+      <w:proofErr w:type="spellEnd"/>
+      <w:r>
+        <w:rPr>
+          <w:b/>
+          <w:bCs/>
+          <w:i/>
+          <w:iCs/>
+        </w:rPr>
+        <w:t>/declarations</w:t>
+      </w:r>
+      <w:r>
+        <w:rPr>
+          <w:i/>
+          <w:iCs/>
+        </w:rPr>
+        <w:t xml:space="preserve"> object</w:t>
+      </w:r>
+    </w:p>
+    <w:p>
+      <w:pPr>
+        <w:ind w:firstLine="720"/>
+        <w:rPr>
+          <w:i/>
+          <w:iCs/>
+          <w:color w:val="ED7D31" w:themeColor="accent2"/>
+        </w:rPr>
+      </w:pPr>
+      <w:r>
+        <w:rPr>
+          <w:i/>
+          <w:iCs/>
+          <w:color w:val="ED7D31" w:themeColor="accent2"/>
+        </w:rPr>
+        <w:t xml:space="preserve">@ngModule({ declarations: [ </w:t>
+      </w:r>
+      <w:proofErr w:type="spellStart"/>
+      <w:r>
+        <w:rPr>
+          <w:i/>
+          <w:iCs/>
+          <w:color w:val="ED7D31" w:themeColor="accent2"/>
+        </w:rPr>
+        <w:t>NewComponent</w:t>
+      </w:r>
+      <w:proofErr w:type="spellEnd"/>
+      <w:r>
+        <w:rPr>
+          <w:i/>
+          <w:iCs/>
+          <w:color w:val="ED7D31" w:themeColor="accent2"/>
+        </w:rPr>
+        <w:t>,….],</w:t>
+      </w:r>
+      <w:r>
+        <w:rPr>
+          <w:i/>
+          <w:iCs/>
+          <w:color w:val="ED7D31" w:themeColor="accent2"/>
+        </w:rPr>
+        <w:t>…}</w:t>
+      </w:r>
+    </w:p>
+    <w:p>
+      <w:pPr>
+        <w:ind w:firstLine="720"/>
+        <w:rPr>
+          <w:i/>
+          <w:iCs/>
+          <w:color w:val="ED7D31" w:themeColor="accent2"/>
+        </w:rPr>
+      </w:pPr>
+    </w:p>
+    <w:p>
+      <w:r>
+        <w:t xml:space="preserve">Note: </w:t>
+      </w:r>
+      <w:r>
+        <w:rPr>
+          <w:b/>
+          <w:bCs/>
+        </w:rPr>
+        <w:t xml:space="preserve">DO NOT </w:t>
+      </w:r>
+      <w:r>
+        <w:t>create a component with a .component when using this method</w:t>
+      </w:r>
+    </w:p>
+    <w:p>
+      <w:pPr>
+        <w:rPr>
+          <w:color w:val="4472C4" w:themeColor="accent1"/>
+        </w:rPr>
+      </w:pPr>
+      <w:r>
+        <w:tab/>
+        <w:t xml:space="preserve">Ex: </w:t>
+      </w:r>
+      <w:r>
+        <w:rPr>
+          <w:color w:val="4472C4" w:themeColor="accent1"/>
+        </w:rPr>
+        <w:t xml:space="preserve">ng g c </w:t>
+      </w:r>
+      <w:proofErr w:type="spellStart"/>
+      <w:r>
+        <w:rPr>
+          <w:color w:val="4472C4" w:themeColor="accent1"/>
+        </w:rPr>
+        <w:t>header.component</w:t>
+      </w:r>
+      <w:proofErr w:type="spellEnd"/>
+    </w:p>
+    <w:p>
+      <w:pPr>
+        <w:rPr>
+          <w:color w:val="4472C4" w:themeColor="accent1"/>
+        </w:rPr>
+      </w:pPr>
+      <w:r>
+        <w:rPr>
+          <w:color w:val="4472C4" w:themeColor="accent1"/>
+        </w:rPr>
+        <w:tab/>
+      </w:r>
+      <w:r>
+        <w:t>The .component name will be added on automatically</w:t>
+      </w:r>
+    </w:p>
+    <w:p>
+      <w:pPr>
+        <w:pStyle w:val="Heading3"/>
+      </w:pPr>
+      <w:r>
+        <w:t>Create component without spec.ts file</w:t>
+      </w:r>
+    </w:p>
+    <w:p>
+      <w:pPr>
+        <w:ind w:left="720"/>
+        <w:rPr>
+          <w:b/>
+          <w:bCs/>
+          <w:i/>
+          <w:iCs/>
+          <w:color w:val="4472C4" w:themeColor="accent1"/>
+        </w:rPr>
+      </w:pPr>
+      <w:r>
+        <w:rPr>
+          <w:strike/>
+          <w:color w:val="4472C4" w:themeColor="accent1"/>
+        </w:rPr>
+        <w:t xml:space="preserve">ng g c </w:t>
+      </w:r>
+      <w:proofErr w:type="spellStart"/>
+      <w:r>
+        <w:rPr>
+          <w:strike/>
+          <w:color w:val="4472C4" w:themeColor="accent1"/>
+        </w:rPr>
+        <w:t>componentName</w:t>
+      </w:r>
+      <w:proofErr w:type="spellEnd"/>
+      <w:r>
+        <w:rPr>
+          <w:strike/>
+          <w:color w:val="4472C4" w:themeColor="accent1"/>
+        </w:rPr>
+        <w:t xml:space="preserve"> </w:t>
+      </w:r>
+      <w:r>
+        <w:rPr>
+          <w:b/>
+          <w:bCs/>
+          <w:strike/>
+          <w:color w:val="4472C4" w:themeColor="accent1"/>
+        </w:rPr>
+        <w:t>--</w:t>
+      </w:r>
+      <w:proofErr w:type="spellStart"/>
+      <w:r>
+        <w:rPr>
+          <w:b/>
+          <w:bCs/>
+          <w:strike/>
+          <w:color w:val="4472C4" w:themeColor="accent1"/>
+        </w:rPr>
+        <w:t>skipTests</w:t>
+      </w:r>
+      <w:proofErr w:type="spellEnd"/>
+      <w:r>
+        <w:rPr>
+          <w:b/>
+          <w:bCs/>
+          <w:strike/>
+          <w:color w:val="4472C4" w:themeColor="accent1"/>
+        </w:rPr>
+        <w:t xml:space="preserve"> true</w:t>
+      </w:r>
+      <w:r>
+        <w:t xml:space="preserve"> </w:t>
+      </w:r>
+      <w:r>
+        <w:rPr>
+          <w:b/>
+          <w:bCs/>
+          <w:i/>
+          <w:iCs/>
+        </w:rPr>
+        <w:t xml:space="preserve">this has been deprecated </w:t>
+      </w:r>
+    </w:p>
+    <w:p>
+      <w:pPr>
+        <w:ind w:left="720"/>
+        <w:rPr>
+          <w:b/>
+          <w:bCs/>
+          <w:color w:val="4472C4" w:themeColor="accent1"/>
+        </w:rPr>
+      </w:pPr>
+      <w:r>
+        <w:rPr>
+          <w:color w:val="4472C4" w:themeColor="accent1"/>
+        </w:rPr>
+        <w:t xml:space="preserve">ng g c </w:t>
+      </w:r>
+      <w:proofErr w:type="spellStart"/>
+      <w:r>
+        <w:rPr>
+          <w:color w:val="4472C4" w:themeColor="accent1"/>
+        </w:rPr>
+        <w:t>componentName</w:t>
+      </w:r>
+      <w:proofErr w:type="spellEnd"/>
+      <w:r>
+        <w:rPr>
+          <w:color w:val="4472C4" w:themeColor="accent1"/>
+        </w:rPr>
+        <w:t xml:space="preserve"> </w:t>
+      </w:r>
+      <w:r>
+        <w:rPr>
+          <w:b/>
+          <w:bCs/>
+          <w:color w:val="4472C4" w:themeColor="accent1"/>
+        </w:rPr>
+        <w:t>--skip</w:t>
+      </w:r>
+      <w:r>
+        <w:rPr>
+          <w:b/>
+          <w:bCs/>
+          <w:color w:val="4472C4" w:themeColor="accent1"/>
+        </w:rPr>
+        <w:t>-t</w:t>
+      </w:r>
+      <w:r>
+        <w:rPr>
+          <w:b/>
+          <w:bCs/>
+          <w:color w:val="4472C4" w:themeColor="accent1"/>
+        </w:rPr>
+        <w:t>est</w:t>
+      </w:r>
+      <w:r>
+        <w:rPr>
+          <w:b/>
+          <w:bCs/>
+          <w:color w:val="4472C4" w:themeColor="accent1"/>
+        </w:rPr>
+        <w:t>s</w:t>
+      </w:r>
+      <w:r>
+        <w:rPr>
+          <w:b/>
+          <w:bCs/>
+          <w:color w:val="4472C4" w:themeColor="accent1"/>
+        </w:rPr>
+        <w:t xml:space="preserve"> true </w:t>
+      </w:r>
+    </w:p>
+    <w:p>
+      <w:pPr>
+        <w:ind w:left="1440"/>
+      </w:pPr>
+      <w:r>
+        <w:t xml:space="preserve">this skips creating the </w:t>
+      </w:r>
+      <w:proofErr w:type="spellStart"/>
+      <w:r>
+        <w:t>spec.ts</w:t>
+      </w:r>
+      <w:proofErr w:type="spellEnd"/>
+      <w:r>
+        <w:t xml:space="preserve"> file when using ng g c</w:t>
+      </w:r>
+    </w:p>
+    <w:p>
+      <w:pPr>
+        <w:pStyle w:val="Heading3"/>
+      </w:pPr>
+      <w:r>
+        <w:t>Create component in sub-folder</w:t>
+      </w:r>
+    </w:p>
+    <w:p>
+      <w:pPr>
+        <w:ind w:firstLine="720"/>
+      </w:pPr>
+      <w:r>
+        <w:t xml:space="preserve"> </w:t>
+      </w:r>
+      <w:r>
+        <w:rPr>
+          <w:color w:val="4472C4" w:themeColor="accent1"/>
+        </w:rPr>
+        <w:t xml:space="preserve">ng g c </w:t>
+      </w:r>
+      <w:r>
+        <w:rPr>
+          <w:b/>
+          <w:bCs/>
+          <w:color w:val="4472C4" w:themeColor="accent1"/>
+        </w:rPr>
+        <w:t>sub-folder/</w:t>
+      </w:r>
+      <w:r>
+        <w:rPr>
+          <w:b/>
+          <w:bCs/>
+          <w:i/>
+          <w:iCs/>
+          <w:color w:val="4472C4" w:themeColor="accent1"/>
         </w:rPr>
         <w:t>name</w:t>
       </w:r>
       <w:r>
-        <w:t xml:space="preserve"> folder in </w:t>
-      </w:r>
-      <w:proofErr w:type="spellStart"/>
-      <w:r>
-        <w:t>src</w:t>
-      </w:r>
-      <w:proofErr w:type="spellEnd"/>
-      <w:r>
-        <w:t xml:space="preserve">/app folder and creates necessary files for </w:t>
-      </w:r>
-      <w:r>
-        <w:rPr>
-          <w:color w:val="4472C4" w:themeColor="accent1"/>
-        </w:rPr>
-        <w:t>new component</w:t>
-      </w:r>
+        <w:rPr>
+          <w:i/>
+          <w:iCs/>
+          <w:color w:val="4472C4" w:themeColor="accent1"/>
+        </w:rPr>
+        <w:t xml:space="preserve"> </w:t>
+      </w:r>
+    </w:p>
+    <w:p>
+      <w:pPr>
+        <w:rPr>
+          <w:i/>
+        </w:rPr>
+      </w:pPr>
+    </w:p>
+    <w:p>
+      <w:pPr>
+        <w:pStyle w:val="Heading1"/>
+      </w:pPr>
+      <w:r>
+        <w:t>Data Binding</w:t>
+      </w:r>
+    </w:p>
+    <w:p>
+      <w:r>
+        <w:t>Communication between typescript and html</w:t>
+      </w:r>
+    </w:p>
+    <w:p/>
+    <w:p>
+      <w:pPr>
+        <w:pStyle w:val="Heading2"/>
+      </w:pPr>
+      <w:r>
+        <w:rPr>
+          <w:rStyle w:val="Heading3Char"/>
+          <w:b/>
+          <w:bCs/>
+        </w:rPr>
+        <w:t xml:space="preserve">String </w:t>
+      </w:r>
+      <w:r>
+        <w:rPr>
+          <w:rStyle w:val="Heading3Char"/>
+          <w:b/>
+          <w:bCs/>
+        </w:rPr>
+        <w:t>I</w:t>
+      </w:r>
+      <w:r>
+        <w:rPr>
+          <w:rStyle w:val="Heading3Char"/>
+          <w:b/>
+          <w:bCs/>
+        </w:rPr>
+        <w:t>nterpolation</w:t>
+      </w:r>
+      <w:r>
+        <w:rPr>
+          <w:rStyle w:val="Heading3Char"/>
+        </w:rPr>
+        <w:t xml:space="preserve"> </w:t>
+      </w:r>
+      <w:r>
+        <w:t>{{</w:t>
+      </w:r>
+      <w:r>
+        <w:rPr>
+          <w:i/>
+          <w:iCs/>
+        </w:rPr>
+        <w:t>name</w:t>
+      </w:r>
+      <w:r>
+        <w:t>}}</w:t>
+      </w:r>
+    </w:p>
+    <w:p>
+      <w:r>
+        <w:t xml:space="preserve">Outputting variables using </w:t>
+      </w:r>
+      <w:r>
+        <w:rPr>
+          <w:b/>
+          <w:bCs/>
+        </w:rPr>
+        <w:t>*.</w:t>
+      </w:r>
+      <w:proofErr w:type="spellStart"/>
+      <w:r>
+        <w:rPr>
+          <w:b/>
+          <w:bCs/>
+        </w:rPr>
+        <w:t>component.ts</w:t>
+      </w:r>
+      <w:proofErr w:type="spellEnd"/>
+      <w:r>
+        <w:t xml:space="preserve"> files</w:t>
+      </w:r>
+    </w:p>
+    <w:p>
+      <w:pPr>
+        <w:rPr>
+          <w:i/>
+          <w:iCs/>
+          <w:color w:val="4472C4" w:themeColor="accent1"/>
+        </w:rPr>
+      </w:pPr>
+      <w:r>
+        <w:t xml:space="preserve">Create a variables inside </w:t>
+      </w:r>
+      <w:r>
+        <w:rPr>
+          <w:color w:val="4472C4" w:themeColor="accent1"/>
+        </w:rPr>
+        <w:t xml:space="preserve">export class </w:t>
+      </w:r>
+      <w:proofErr w:type="spellStart"/>
+      <w:r>
+        <w:rPr>
+          <w:i/>
+          <w:iCs/>
+          <w:color w:val="4472C4" w:themeColor="accent1"/>
+        </w:rPr>
+        <w:t>ComponenetName</w:t>
+      </w:r>
+      <w:proofErr w:type="spellEnd"/>
     </w:p>
     <w:p>
       <w:pPr>
         <w:ind w:firstLine="720"/>
         <w:rPr>
-          <w:i/>
-          <w:iCs/>
-          <w:color w:val="4472C4" w:themeColor="accent1"/>
-        </w:rPr>
-      </w:pPr>
-      <w:r>
-        <w:rPr>
-          <w:i/>
-          <w:iCs/>
-          <w:color w:val="4472C4" w:themeColor="accent1"/>
-        </w:rPr>
-        <w:t>[</w:t>
-      </w:r>
-      <w:proofErr w:type="spellStart"/>
-      <w:r>
-        <w:rPr>
-          <w:i/>
-          <w:iCs/>
-          <w:color w:val="4472C4" w:themeColor="accent1"/>
-        </w:rPr>
-        <w:t>name</w:t>
-      </w:r>
-      <w:r>
-        <w:rPr>
-          <w:i/>
-          <w:iCs/>
-          <w:color w:val="4472C4" w:themeColor="accent1"/>
-        </w:rPr>
-        <w:t>.components.ts</w:t>
-      </w:r>
-      <w:proofErr w:type="spellEnd"/>
-      <w:r>
-        <w:rPr>
-          <w:i/>
-          <w:iCs/>
-          <w:color w:val="4472C4" w:themeColor="accent1"/>
-        </w:rPr>
-        <w:t>/.</w:t>
-      </w:r>
-      <w:proofErr w:type="spellStart"/>
-      <w:r>
-        <w:rPr>
-          <w:i/>
-          <w:iCs/>
-          <w:color w:val="4472C4" w:themeColor="accent1"/>
-        </w:rPr>
-        <w:t>css</w:t>
-      </w:r>
-      <w:proofErr w:type="spellEnd"/>
-      <w:r>
-        <w:rPr>
-          <w:i/>
-          <w:iCs/>
-          <w:color w:val="4472C4" w:themeColor="accent1"/>
-        </w:rPr>
-        <w:t>/.html/.</w:t>
-      </w:r>
-      <w:proofErr w:type="spellStart"/>
-      <w:r>
-        <w:rPr>
-          <w:i/>
-          <w:iCs/>
-          <w:color w:val="4472C4" w:themeColor="accent1"/>
-        </w:rPr>
-        <w:t>spec.ts</w:t>
-      </w:r>
-      <w:proofErr w:type="spellEnd"/>
-      <w:r>
-        <w:rPr>
-          <w:i/>
-          <w:iCs/>
-          <w:color w:val="4472C4" w:themeColor="accent1"/>
-        </w:rPr>
-        <w:t>]</w:t>
-      </w:r>
-    </w:p>
-    <w:p>
-      <w:pPr>
-        <w:rPr>
-          <w:i/>
-          <w:iCs/>
-        </w:rPr>
-      </w:pPr>
-      <w:r>
-        <w:rPr>
-          <w:i/>
-          <w:iCs/>
-        </w:rPr>
-        <w:t xml:space="preserve">This also adds necessary syntax into </w:t>
-      </w:r>
-      <w:proofErr w:type="spellStart"/>
-      <w:r>
-        <w:rPr>
-          <w:b/>
-          <w:bCs/>
-          <w:i/>
-          <w:iCs/>
-        </w:rPr>
-        <w:t>app.modules.ts</w:t>
-      </w:r>
-      <w:proofErr w:type="spellEnd"/>
-      <w:r>
-        <w:rPr>
-          <w:i/>
-          <w:iCs/>
-        </w:rPr>
-        <w:t xml:space="preserve"> file</w:t>
+          <w:color w:val="4472C4" w:themeColor="accent1"/>
+        </w:rPr>
+      </w:pPr>
+      <w:proofErr w:type="spellStart"/>
+      <w:r>
+        <w:rPr>
+          <w:color w:val="4472C4" w:themeColor="accent1"/>
+        </w:rPr>
+        <w:t>serverID</w:t>
+      </w:r>
+      <w:proofErr w:type="spellEnd"/>
+      <w:r>
+        <w:rPr>
+          <w:color w:val="4472C4" w:themeColor="accent1"/>
+        </w:rPr>
+        <w:t>: number = 10;</w:t>
       </w:r>
     </w:p>
     <w:p>
       <w:pPr>
         <w:ind w:firstLine="720"/>
         <w:rPr>
-          <w:i/>
-          <w:iCs/>
-          <w:color w:val="ED7D31" w:themeColor="accent2"/>
-        </w:rPr>
-      </w:pPr>
-      <w:r>
-        <w:rPr>
-          <w:i/>
-          <w:iCs/>
-          <w:color w:val="ED7D31" w:themeColor="accent2"/>
-        </w:rPr>
-        <w:t xml:space="preserve">@ngModule({ declarations: [ </w:t>
-      </w:r>
-      <w:proofErr w:type="spellStart"/>
-      <w:r>
-        <w:rPr>
-          <w:i/>
-          <w:iCs/>
-          <w:color w:val="ED7D31" w:themeColor="accent2"/>
-        </w:rPr>
-        <w:t>NewComponent</w:t>
-      </w:r>
-      <w:proofErr w:type="spellEnd"/>
-      <w:r>
-        <w:rPr>
-          <w:i/>
-          <w:iCs/>
-          <w:color w:val="ED7D31" w:themeColor="accent2"/>
-        </w:rPr>
-        <w:t>,….],</w:t>
-      </w:r>
-      <w:r>
-        <w:rPr>
-          <w:i/>
-          <w:iCs/>
-          <w:color w:val="ED7D31" w:themeColor="accent2"/>
-        </w:rPr>
-        <w:t>…}</w:t>
-      </w:r>
-    </w:p>
-    <w:p>
-      <w:pPr>
-        <w:pStyle w:val="Heading3"/>
-      </w:pPr>
-      <w:r>
-        <w:t>Create component without spec.ts file</w:t>
-      </w:r>
-    </w:p>
-    <w:p>
-      <w:pPr>
-        <w:ind w:left="720"/>
-        <w:rPr>
-          <w:b/>
-          <w:bCs/>
-          <w:color w:val="4472C4" w:themeColor="accent1"/>
-        </w:rPr>
-      </w:pPr>
-      <w:r>
-        <w:rPr>
-          <w:color w:val="4472C4" w:themeColor="accent1"/>
-        </w:rPr>
-        <w:t xml:space="preserve">ng g c </w:t>
-      </w:r>
-      <w:proofErr w:type="spellStart"/>
-      <w:r>
-        <w:rPr>
-          <w:color w:val="4472C4" w:themeColor="accent1"/>
-        </w:rPr>
-        <w:t>componentName</w:t>
-      </w:r>
-      <w:proofErr w:type="spellEnd"/>
-      <w:r>
-        <w:rPr>
+          <w:color w:val="4472C4" w:themeColor="accent1"/>
+        </w:rPr>
+      </w:pPr>
+      <w:proofErr w:type="spellStart"/>
+      <w:r>
+        <w:rPr>
+          <w:color w:val="4472C4" w:themeColor="accent1"/>
+        </w:rPr>
+        <w:t>serverStatus</w:t>
+      </w:r>
+      <w:proofErr w:type="spellEnd"/>
+      <w:r>
+        <w:rPr>
+          <w:color w:val="4472C4" w:themeColor="accent1"/>
+        </w:rPr>
+        <w:t>: string = ‘offline’;</w:t>
+      </w:r>
+    </w:p>
+    <w:p>
+      <w:pPr>
+        <w:rPr>
+          <w:color w:val="4472C4" w:themeColor="accent1"/>
+        </w:rPr>
+      </w:pPr>
+      <w:r>
+        <w:rPr>
+          <w:color w:val="4472C4" w:themeColor="accent1"/>
+        </w:rPr>
+        <w:tab/>
+      </w:r>
+      <w:proofErr w:type="spellStart"/>
+      <w:r>
+        <w:rPr>
+          <w:color w:val="4472C4" w:themeColor="accent1"/>
+        </w:rPr>
+        <w:t>getServerStatus</w:t>
+      </w:r>
+      <w:proofErr w:type="spellEnd"/>
+      <w:r>
+        <w:rPr>
+          <w:color w:val="4472C4" w:themeColor="accent1"/>
+        </w:rPr>
+        <w:t>() {</w:t>
+      </w:r>
+    </w:p>
+    <w:p>
+      <w:pPr>
+        <w:rPr>
+          <w:color w:val="4472C4" w:themeColor="accent1"/>
+        </w:rPr>
+      </w:pPr>
+      <w:r>
+        <w:rPr>
+          <w:color w:val="4472C4" w:themeColor="accent1"/>
+        </w:rPr>
+        <w:tab/>
+      </w:r>
+      <w:r>
+        <w:rPr>
+          <w:color w:val="4472C4" w:themeColor="accent1"/>
+        </w:rPr>
+        <w:tab/>
+        <w:t xml:space="preserve">return </w:t>
+      </w:r>
+      <w:proofErr w:type="spellStart"/>
+      <w:r>
+        <w:rPr>
+          <w:color w:val="4472C4" w:themeColor="accent1"/>
+        </w:rPr>
+        <w:t>this.serverStatus</w:t>
+      </w:r>
+      <w:proofErr w:type="spellEnd"/>
+      <w:r>
+        <w:rPr>
+          <w:color w:val="4472C4" w:themeColor="accent1"/>
+        </w:rPr>
+        <w:t>;</w:t>
+      </w:r>
+    </w:p>
+    <w:p>
+      <w:pPr>
+        <w:ind w:firstLine="720"/>
+        <w:rPr>
+          <w:color w:val="4472C4" w:themeColor="accent1"/>
+        </w:rPr>
+      </w:pPr>
+      <w:r>
+        <w:rPr>
+          <w:color w:val="4472C4" w:themeColor="accent1"/>
+        </w:rPr>
+        <w:t>}</w:t>
+      </w:r>
+    </w:p>
+    <w:p>
+      <w:pPr>
+        <w:rPr>
+          <w:i/>
+          <w:iCs/>
+        </w:rPr>
+      </w:pPr>
+    </w:p>
+    <w:p>
+      <w:r>
+        <w:t xml:space="preserve">Inside the </w:t>
+      </w:r>
+      <w:r>
+        <w:rPr>
+          <w:b/>
+          <w:bCs/>
+        </w:rPr>
+        <w:t xml:space="preserve">*component.html </w:t>
+      </w:r>
+      <w:r>
+        <w:t>file</w:t>
+      </w:r>
+      <w:r>
+        <w:t xml:space="preserve">, use the variables </w:t>
+      </w:r>
+    </w:p>
+    <w:p>
+      <w:pPr>
+        <w:rPr>
+          <w:i/>
+          <w:iCs/>
+          <w:color w:val="4472C4" w:themeColor="accent1"/>
+        </w:rPr>
+      </w:pPr>
+      <w:r>
+        <w:rPr>
+          <w:i/>
+          <w:iCs/>
+        </w:rPr>
+        <w:tab/>
+      </w:r>
+      <w:r>
+        <w:rPr>
+          <w:i/>
+          <w:iCs/>
+          <w:color w:val="4472C4" w:themeColor="accent1"/>
+        </w:rPr>
+        <w:t xml:space="preserve">{{ "Server" }} with ID {{ </w:t>
+      </w:r>
+      <w:proofErr w:type="spellStart"/>
+      <w:r>
+        <w:rPr>
+          <w:i/>
+          <w:iCs/>
+          <w:color w:val="4472C4" w:themeColor="accent1"/>
+        </w:rPr>
+        <w:t>serverI</w:t>
+      </w:r>
+      <w:r>
+        <w:rPr>
+          <w:i/>
+          <w:iCs/>
+          <w:color w:val="4472C4" w:themeColor="accent1"/>
+        </w:rPr>
+        <w:t>D</w:t>
+      </w:r>
+      <w:proofErr w:type="spellEnd"/>
+      <w:r>
+        <w:rPr>
+          <w:i/>
+          <w:iCs/>
+          <w:color w:val="4472C4" w:themeColor="accent1"/>
+        </w:rPr>
+        <w:t xml:space="preserve"> }} is {{ </w:t>
+      </w:r>
+      <w:proofErr w:type="spellStart"/>
+      <w:r>
+        <w:rPr>
+          <w:i/>
+          <w:iCs/>
+          <w:color w:val="4472C4" w:themeColor="accent1"/>
+        </w:rPr>
+        <w:t>getServerStatus</w:t>
+      </w:r>
+      <w:proofErr w:type="spellEnd"/>
+      <w:r>
+        <w:rPr>
+          <w:i/>
+          <w:iCs/>
+          <w:color w:val="4472C4" w:themeColor="accent1"/>
+        </w:rPr>
+        <w:t>() }}</w:t>
+      </w:r>
+    </w:p>
+    <w:p/>
+    <w:p>
+      <w:pPr>
+        <w:pStyle w:val="Heading2"/>
+      </w:pPr>
+      <w:r>
+        <w:rPr>
+          <w:b/>
+          <w:bCs/>
+        </w:rPr>
+        <w:t>Property Binding</w:t>
+      </w:r>
+      <w:r>
+        <w:t xml:space="preserve"> [property] = “data”</w:t>
+      </w:r>
+    </w:p>
+    <w:p>
+      <w:r>
+        <w:t xml:space="preserve">You can set the property to logic. </w:t>
+      </w:r>
+    </w:p>
+    <w:p>
+      <w:r>
+        <w:t>In this example you can set the button disabled if a variable is set to an empty string.</w:t>
+      </w:r>
+    </w:p>
+    <w:p>
+      <w:r>
+        <w:rPr>
+          <w:i/>
+          <w:iCs/>
+          <w:color w:val="4472C4" w:themeColor="accent1"/>
+        </w:rPr>
+        <w:t>&lt;button class="</w:t>
+      </w:r>
+      <w:proofErr w:type="spellStart"/>
+      <w:r>
+        <w:rPr>
+          <w:i/>
+          <w:iCs/>
+          <w:color w:val="4472C4" w:themeColor="accent1"/>
+        </w:rPr>
+        <w:t>btn</w:t>
+      </w:r>
+      <w:proofErr w:type="spellEnd"/>
+      <w:r>
+        <w:rPr>
+          <w:i/>
+          <w:iCs/>
           <w:color w:val="4472C4" w:themeColor="accent1"/>
         </w:rPr>
         <w:t xml:space="preserve"> </w:t>
       </w:r>
-      <w:r>
-        <w:rPr>
-          <w:b/>
-          <w:bCs/>
-          <w:color w:val="4472C4" w:themeColor="accent1"/>
-        </w:rPr>
-        <w:t>--</w:t>
-      </w:r>
-      <w:proofErr w:type="spellStart"/>
-      <w:r>
-        <w:rPr>
-          <w:b/>
-          <w:bCs/>
-          <w:color w:val="4472C4" w:themeColor="accent1"/>
-        </w:rPr>
-        <w:t>skipTest</w:t>
-      </w:r>
-      <w:r>
-        <w:rPr>
-          <w:b/>
-          <w:bCs/>
-          <w:color w:val="4472C4" w:themeColor="accent1"/>
-        </w:rPr>
-        <w:t>s</w:t>
-      </w:r>
-      <w:proofErr w:type="spellEnd"/>
-      <w:r>
-        <w:rPr>
-          <w:b/>
-          <w:bCs/>
-          <w:color w:val="4472C4" w:themeColor="accent1"/>
-        </w:rPr>
-        <w:t xml:space="preserve"> true </w:t>
-      </w:r>
-    </w:p>
-    <w:p>
-      <w:pPr>
-        <w:ind w:left="1440"/>
-      </w:pPr>
-      <w:r>
-        <w:t xml:space="preserve">this skips creating the </w:t>
-      </w:r>
-      <w:proofErr w:type="spellStart"/>
-      <w:r>
-        <w:t>spec.ts</w:t>
-      </w:r>
-      <w:proofErr w:type="spellEnd"/>
-      <w:r>
-        <w:t xml:space="preserve"> file when using ng g c</w:t>
-      </w:r>
-    </w:p>
-    <w:p>
-      <w:pPr>
-        <w:pStyle w:val="Heading3"/>
-      </w:pPr>
-      <w:r>
-        <w:t>Create component in sub-folder</w:t>
-      </w:r>
-    </w:p>
-    <w:p>
-      <w:pPr>
-        <w:ind w:firstLine="720"/>
-      </w:pPr>
-      <w:r>
-        <w:t xml:space="preserve"> </w:t>
-      </w:r>
-      <w:r>
-        <w:rPr>
-          <w:color w:val="4472C4" w:themeColor="accent1"/>
-        </w:rPr>
-        <w:t xml:space="preserve">ng g c </w:t>
-      </w:r>
-      <w:r>
-        <w:rPr>
-          <w:b/>
-          <w:bCs/>
-          <w:color w:val="4472C4" w:themeColor="accent1"/>
-        </w:rPr>
-        <w:t>sub-folder/</w:t>
-      </w:r>
-      <w:r>
-        <w:rPr>
-          <w:b/>
-          <w:bCs/>
-          <w:i/>
-          <w:iCs/>
-          <w:color w:val="4472C4" w:themeColor="accent1"/>
-        </w:rPr>
-        <w:t>name</w:t>
-      </w:r>
-      <w:r>
-        <w:rPr>
-          <w:i/>
-          <w:iCs/>
-          <w:color w:val="4472C4" w:themeColor="accent1"/>
-        </w:rPr>
-        <w:t xml:space="preserve"> </w:t>
-      </w:r>
-    </w:p>
-    <w:p>
-      <w:pPr>
-        <w:rPr>
-          <w:i/>
-        </w:rPr>
-      </w:pPr>
-    </w:p>
-    <w:p>
-      <w:pPr>
-        <w:pStyle w:val="Heading1"/>
-      </w:pPr>
-      <w:r>
-        <w:t>Data Binding</w:t>
-      </w:r>
-    </w:p>
-    <w:p>
-      <w:r>
-        <w:t>Communication between typescript and html</w:t>
-      </w:r>
-    </w:p>
-    <w:p/>
-    <w:p>
-      <w:pPr>
-        <w:pStyle w:val="Heading2"/>
-      </w:pPr>
-      <w:r>
-        <w:rPr>
-          <w:rStyle w:val="Heading3Char"/>
-          <w:b/>
-          <w:bCs/>
-        </w:rPr>
-        <w:t xml:space="preserve">String </w:t>
-      </w:r>
-      <w:r>
-        <w:rPr>
-          <w:rStyle w:val="Heading3Char"/>
-          <w:b/>
-          <w:bCs/>
-        </w:rPr>
-        <w:t>I</w:t>
-      </w:r>
-      <w:r>
-        <w:rPr>
-          <w:rStyle w:val="Heading3Char"/>
-          <w:b/>
-          <w:bCs/>
-        </w:rPr>
-        <w:t>nterpolation</w:t>
-      </w:r>
-      <w:r>
-        <w:rPr>
-          <w:rStyle w:val="Heading3Char"/>
-        </w:rPr>
-        <w:t xml:space="preserve"> </w:t>
-      </w:r>
-      <w:r>
-        <w:t>{{</w:t>
-      </w:r>
-      <w:r>
-        <w:rPr>
-          <w:i/>
-          <w:iCs/>
-        </w:rPr>
-        <w:t>name</w:t>
-      </w:r>
-      <w:r>
-        <w:t>}}</w:t>
-      </w:r>
-    </w:p>
-    <w:p>
-      <w:r>
-        <w:t xml:space="preserve">Outputting variables using </w:t>
-      </w:r>
-      <w:r>
-        <w:rPr>
-          <w:b/>
-          <w:bCs/>
-        </w:rPr>
-        <w:t>*.</w:t>
-      </w:r>
-      <w:proofErr w:type="spellStart"/>
-      <w:r>
-        <w:rPr>
-          <w:b/>
-          <w:bCs/>
-        </w:rPr>
-        <w:t>component.ts</w:t>
-      </w:r>
-      <w:proofErr w:type="spellEnd"/>
-      <w:r>
-        <w:t xml:space="preserve"> files</w:t>
-      </w:r>
-    </w:p>
-    <w:p>
-      <w:pPr>
-        <w:rPr>
-          <w:i/>
-          <w:iCs/>
-          <w:color w:val="4472C4" w:themeColor="accent1"/>
-        </w:rPr>
-      </w:pPr>
-      <w:r>
-        <w:t xml:space="preserve">Create a variables inside </w:t>
-      </w:r>
-      <w:r>
-        <w:rPr>
-          <w:color w:val="4472C4" w:themeColor="accent1"/>
-        </w:rPr>
-        <w:t xml:space="preserve">export class </w:t>
-      </w:r>
-      <w:proofErr w:type="spellStart"/>
-      <w:r>
-        <w:rPr>
-          <w:i/>
-          <w:iCs/>
-          <w:color w:val="4472C4" w:themeColor="accent1"/>
-        </w:rPr>
-        <w:t>ComponenetName</w:t>
-      </w:r>
-      <w:proofErr w:type="spellEnd"/>
-    </w:p>
-    <w:p>
-      <w:pPr>
-        <w:ind w:firstLine="720"/>
-        <w:rPr>
-          <w:color w:val="4472C4" w:themeColor="accent1"/>
-        </w:rPr>
-      </w:pPr>
-      <w:proofErr w:type="spellStart"/>
-      <w:r>
-        <w:rPr>
-          <w:color w:val="4472C4" w:themeColor="accent1"/>
-        </w:rPr>
-        <w:t>serverID</w:t>
-      </w:r>
-      <w:proofErr w:type="spellEnd"/>
-      <w:r>
-        <w:rPr>
-          <w:color w:val="4472C4" w:themeColor="accent1"/>
-        </w:rPr>
-        <w:t>: number = 10;</w:t>
-      </w:r>
-    </w:p>
-    <w:p>
-      <w:pPr>
-        <w:ind w:firstLine="720"/>
-        <w:rPr>
-          <w:color w:val="4472C4" w:themeColor="accent1"/>
-        </w:rPr>
-      </w:pPr>
-      <w:proofErr w:type="spellStart"/>
-      <w:r>
-        <w:rPr>
-          <w:color w:val="4472C4" w:themeColor="accent1"/>
-        </w:rPr>
-        <w:t>serverStatus</w:t>
-      </w:r>
-      <w:proofErr w:type="spellEnd"/>
-      <w:r>
-        <w:rPr>
-          <w:color w:val="4472C4" w:themeColor="accent1"/>
-        </w:rPr>
-        <w:t>: string = ‘offline’;</w:t>
-      </w:r>
-    </w:p>
-    <w:p>
-      <w:pPr>
-        <w:rPr>
-          <w:color w:val="4472C4" w:themeColor="accent1"/>
-        </w:rPr>
-      </w:pPr>
-      <w:r>
-        <w:rPr>
-          <w:color w:val="4472C4" w:themeColor="accent1"/>
-        </w:rPr>
-        <w:tab/>
-      </w:r>
-      <w:proofErr w:type="spellStart"/>
-      <w:r>
-        <w:rPr>
-          <w:color w:val="4472C4" w:themeColor="accent1"/>
-        </w:rPr>
-        <w:t>getServerStatus</w:t>
-      </w:r>
-      <w:proofErr w:type="spellEnd"/>
-      <w:r>
-        <w:rPr>
-          <w:color w:val="4472C4" w:themeColor="accent1"/>
-        </w:rPr>
-        <w:t>() {</w:t>
-      </w:r>
-    </w:p>
-    <w:p>
-      <w:pPr>
-        <w:rPr>
-          <w:color w:val="4472C4" w:themeColor="accent1"/>
-        </w:rPr>
-      </w:pPr>
-      <w:r>
-        <w:rPr>
-          <w:color w:val="4472C4" w:themeColor="accent1"/>
-        </w:rPr>
-        <w:tab/>
-      </w:r>
-      <w:r>
-        <w:rPr>
-          <w:color w:val="4472C4" w:themeColor="accent1"/>
-        </w:rPr>
-        <w:tab/>
-        <w:t xml:space="preserve">return </w:t>
-      </w:r>
-      <w:proofErr w:type="spellStart"/>
-      <w:r>
-        <w:rPr>
-          <w:color w:val="4472C4" w:themeColor="accent1"/>
-        </w:rPr>
-        <w:t>this.serverStatus</w:t>
-      </w:r>
-      <w:proofErr w:type="spellEnd"/>
-      <w:r>
-        <w:rPr>
-          <w:color w:val="4472C4" w:themeColor="accent1"/>
-        </w:rPr>
-        <w:t>;</w:t>
-      </w:r>
-    </w:p>
-    <w:p>
-      <w:pPr>
-        <w:ind w:firstLine="720"/>
-        <w:rPr>
-          <w:color w:val="4472C4" w:themeColor="accent1"/>
-        </w:rPr>
-      </w:pPr>
-      <w:r>
-        <w:rPr>
-          <w:color w:val="4472C4" w:themeColor="accent1"/>
-        </w:rPr>
-        <w:t>}</w:t>
-      </w:r>
-    </w:p>
-    <w:p>
-      <w:pPr>
-        <w:rPr>
-          <w:i/>
-          <w:iCs/>
-        </w:rPr>
-      </w:pPr>
-    </w:p>
-    <w:p>
-      <w:r>
-        <w:t xml:space="preserve">Inside the </w:t>
-      </w:r>
-      <w:r>
-        <w:rPr>
-          <w:b/>
-          <w:bCs/>
-        </w:rPr>
-        <w:t xml:space="preserve">*component.html </w:t>
-      </w:r>
-      <w:r>
-        <w:t>file</w:t>
-      </w:r>
-      <w:r>
-        <w:t xml:space="preserve">, use the variables </w:t>
-      </w:r>
-    </w:p>
-    <w:p>
-      <w:pPr>
-        <w:rPr>
-          <w:i/>
-          <w:iCs/>
-          <w:color w:val="4472C4" w:themeColor="accent1"/>
-        </w:rPr>
-      </w:pPr>
-      <w:r>
-        <w:rPr>
-          <w:i/>
-          <w:iCs/>
-        </w:rPr>
-        <w:tab/>
-      </w:r>
-      <w:r>
-        <w:rPr>
-          <w:i/>
-          <w:iCs/>
-          <w:color w:val="4472C4" w:themeColor="accent1"/>
-        </w:rPr>
-        <w:t xml:space="preserve">{{ "Server" }} with ID {{ </w:t>
-      </w:r>
-      <w:proofErr w:type="spellStart"/>
-      <w:r>
-        <w:rPr>
-          <w:i/>
-          <w:iCs/>
-          <w:color w:val="4472C4" w:themeColor="accent1"/>
-        </w:rPr>
-        <w:t>serverI</w:t>
-      </w:r>
-      <w:r>
-        <w:rPr>
-          <w:i/>
-          <w:iCs/>
-          <w:color w:val="4472C4" w:themeColor="accent1"/>
-        </w:rPr>
-        <w:t>D</w:t>
-      </w:r>
-      <w:proofErr w:type="spellEnd"/>
-      <w:r>
-        <w:rPr>
-          <w:i/>
-          <w:iCs/>
-          <w:color w:val="4472C4" w:themeColor="accent1"/>
-        </w:rPr>
-        <w:t xml:space="preserve"> }} is {{ </w:t>
-      </w:r>
-      <w:proofErr w:type="spellStart"/>
-      <w:r>
-        <w:rPr>
-          <w:i/>
-          <w:iCs/>
-          <w:color w:val="4472C4" w:themeColor="accent1"/>
-        </w:rPr>
-        <w:t>getServerStatus</w:t>
-      </w:r>
-      <w:proofErr w:type="spellEnd"/>
-      <w:r>
-        <w:rPr>
-          <w:i/>
-          <w:iCs/>
-          <w:color w:val="4472C4" w:themeColor="accent1"/>
-        </w:rPr>
-        <w:t>() }}</w:t>
-      </w:r>
-    </w:p>
-    <w:p/>
-    <w:p>
-      <w:pPr>
-        <w:pStyle w:val="Heading2"/>
-      </w:pPr>
-      <w:r>
-        <w:rPr>
-          <w:b/>
-          <w:bCs/>
-        </w:rPr>
-        <w:t>Property Binding</w:t>
-      </w:r>
-      <w:r>
-        <w:t xml:space="preserve"> [property] = “data”</w:t>
-      </w:r>
-    </w:p>
-    <w:p>
-      <w:r>
-        <w:t xml:space="preserve">You can set the property to logic. </w:t>
-      </w:r>
-    </w:p>
-    <w:p>
-      <w:r>
-        <w:t>In this example you can set the button disabled if a variable is set to an empty string.</w:t>
-      </w:r>
-    </w:p>
-    <w:p>
-      <w:r>
-        <w:rPr>
-          <w:i/>
-          <w:iCs/>
-          <w:color w:val="4472C4" w:themeColor="accent1"/>
-        </w:rPr>
-        <w:t>&lt;button class="</w:t>
-      </w:r>
       <w:proofErr w:type="spellStart"/>
       <w:r>
         <w:rPr>
@@ -3250,24 +3481,6 @@
           <w:iCs/>
           <w:color w:val="4472C4" w:themeColor="accent1"/>
         </w:rPr>
-        <w:t xml:space="preserve"> </w:t>
-      </w:r>
-      <w:proofErr w:type="spellStart"/>
-      <w:r>
-        <w:rPr>
-          <w:i/>
-          <w:iCs/>
-          <w:color w:val="4472C4" w:themeColor="accent1"/>
-        </w:rPr>
-        <w:t>btn</w:t>
-      </w:r>
-      <w:proofErr w:type="spellEnd"/>
-      <w:r>
-        <w:rPr>
-          <w:i/>
-          <w:iCs/>
-          <w:color w:val="4472C4" w:themeColor="accent1"/>
-        </w:rPr>
         <w:t xml:space="preserve">-primary" </w:t>
       </w:r>
       <w:r>
@@ -3330,17 +3543,7 @@
           <w:iCs/>
           <w:color w:val="4472C4" w:themeColor="accent1"/>
         </w:rPr>
-        <w:t xml:space="preserve"> </w:t>
-      </w:r>
-      <w:r>
-        <w:rPr>
-          <w:b/>
-          <w:bCs/>
-          <w:i/>
-          <w:iCs/>
-          <w:color w:val="4472C4" w:themeColor="accent1"/>
-        </w:rPr>
-        <w:t>"</w:t>
+        <w:t xml:space="preserve"> "</w:t>
       </w:r>
       <w:r>
         <w:rPr>

</xml_diff>